<commit_message>
Trying to remove unneeded whitespace
</commit_message>
<xml_diff>
--- a/bestanden/pageCreator/Tbestanden/test5.docx
+++ b/bestanden/pageCreator/Tbestanden/test5.docx
@@ -12,7 +12,13 @@
         <w:rPr>
           <w:lang w:val="en-US"/>
         </w:rPr>
-        <w:t xml:space="preserve">Not a par </w:t>
+        <w:t>Single</w:t>
+      </w:r>
+      <w:r>
+        <w:rPr>
+          <w:lang w:val="en-US"/>
+        </w:rPr>
+        <w:t xml:space="preserve"> par </w:t>
       </w:r>
       <w:proofErr w:type="spellStart"/>
       <w:r>
@@ -43,7 +49,6 @@
         <w:t xml:space="preserve"> </w:t>
       </w:r>
       <w:proofErr w:type="spellStart"/>
-      <w:proofErr w:type="gramStart"/>
       <w:r>
         <w:rPr>
           <w:lang w:val="en-US"/>
@@ -58,7 +63,6 @@
         <w:t>;;</w:t>
       </w:r>
       <w:proofErr w:type="spellStart"/>
-      <w:proofErr w:type="gramEnd"/>
       <w:r>
         <w:rPr>
           <w:lang w:val="en-US"/>
@@ -121,6 +125,8 @@
         </w:rPr>
         <w:t>kjldsdsfgk</w:t>
       </w:r>
+      <w:bookmarkStart w:id="0" w:name="_GoBack"/>
+      <w:bookmarkEnd w:id="0"/>
       <w:proofErr w:type="spellEnd"/>
     </w:p>
     <w:p>
@@ -170,8 +176,6 @@
         </w:rPr>
         <w:t>Par askjla</w:t>
       </w:r>
-      <w:bookmarkStart w:id="0" w:name="_GoBack"/>
-      <w:bookmarkEnd w:id="0"/>
     </w:p>
     <w:sectPr>
       <w:pgSz w:w="12240" w:h="15840"/>

</xml_diff>

<commit_message>
Preparing for filtering question (and answers)
</commit_message>
<xml_diff>
--- a/bestanden/pageCreator/Tbestanden/test5.docx
+++ b/bestanden/pageCreator/Tbestanden/test5.docx
@@ -125,57 +125,157 @@
         </w:rPr>
         <w:t>kjldsdsfgk</w:t>
       </w:r>
+      <w:proofErr w:type="spellEnd"/>
+    </w:p>
+    <w:p>
+      <w:pPr>
+        <w:rPr>
+          <w:lang w:val="en-US"/>
+        </w:rPr>
+      </w:pPr>
+    </w:p>
+    <w:p>
+      <w:pPr>
+        <w:rPr>
+          <w:lang w:val="en-US"/>
+        </w:rPr>
+      </w:pPr>
+      <w:r>
+        <w:rPr>
+          <w:lang w:val="en-US"/>
+        </w:rPr>
+        <w:t xml:space="preserve">Par </w:t>
+      </w:r>
+      <w:proofErr w:type="spellStart"/>
+      <w:r>
+        <w:rPr>
+          <w:lang w:val="en-US"/>
+        </w:rPr>
+        <w:t>kasjdflagj</w:t>
+      </w:r>
+      <w:proofErr w:type="spellEnd"/>
+    </w:p>
+    <w:p>
+      <w:pPr>
+        <w:rPr>
+          <w:lang w:val="en-US"/>
+        </w:rPr>
+      </w:pPr>
+    </w:p>
+    <w:p>
+      <w:pPr>
+        <w:rPr>
+          <w:lang w:val="en-US"/>
+        </w:rPr>
+      </w:pPr>
+      <w:r>
+        <w:rPr>
+          <w:lang w:val="en-US"/>
+        </w:rPr>
+        <w:t xml:space="preserve">Par </w:t>
+      </w:r>
+      <w:proofErr w:type="spellStart"/>
+      <w:r>
+        <w:rPr>
+          <w:lang w:val="en-US"/>
+        </w:rPr>
+        <w:t>askjla</w:t>
+      </w:r>
+      <w:proofErr w:type="spellEnd"/>
+    </w:p>
+    <w:p>
+      <w:pPr>
+        <w:rPr>
+          <w:lang w:val="en-US"/>
+        </w:rPr>
+      </w:pPr>
+    </w:p>
+    <w:p>
+      <w:pPr>
+        <w:rPr>
+          <w:lang w:val="en-US"/>
+        </w:rPr>
+      </w:pPr>
+      <w:r>
+        <w:rPr>
+          <w:lang w:val="en-US"/>
+        </w:rPr>
+        <w:t>#VRAGEN</w:t>
+      </w:r>
+    </w:p>
+    <w:p>
+      <w:pPr>
+        <w:rPr>
+          <w:lang w:val="en-US"/>
+        </w:rPr>
+      </w:pPr>
+    </w:p>
+    <w:p>
+      <w:pPr>
+        <w:rPr>
+          <w:lang w:val="en-US"/>
+        </w:rPr>
+      </w:pPr>
+      <w:proofErr w:type="spellStart"/>
+      <w:r>
+        <w:rPr>
+          <w:lang w:val="en-US"/>
+        </w:rPr>
+        <w:t>Vragen</w:t>
+      </w:r>
+      <w:proofErr w:type="spellEnd"/>
+    </w:p>
+    <w:p>
+      <w:r>
+        <w:t>1) Wat is het antwoord op v</w:t>
+      </w:r>
+      <w:r>
+        <w:t>1?</w:t>
+      </w:r>
+    </w:p>
+    <w:p>
+      <w:r>
+        <w:t xml:space="preserve">2) </w:t>
+      </w:r>
+      <w:r>
+        <w:t>Wat is het antwoord op v</w:t>
+      </w:r>
+      <w:r>
+        <w:t>2</w:t>
+      </w:r>
+      <w:r>
+        <w:t>?</w:t>
+      </w:r>
+    </w:p>
+    <w:p/>
+    <w:p>
+      <w:r>
+        <w:t>#ANTWOORDEN</w:t>
+      </w:r>
+    </w:p>
+    <w:p/>
+    <w:p>
+      <w:r>
+        <w:t>Antwoorden</w:t>
+      </w:r>
+    </w:p>
+    <w:p>
+      <w:r>
+        <w:t>1) Het antwoord op v1</w:t>
+      </w:r>
+    </w:p>
+    <w:p>
+      <w:r>
+        <w:t xml:space="preserve">2) </w:t>
+      </w:r>
+      <w:r>
+        <w:t>Het antwoord op v</w:t>
+      </w:r>
+      <w:r>
+        <w:t>2</w:t>
+      </w:r>
       <w:bookmarkStart w:id="0" w:name="_GoBack"/>
       <w:bookmarkEnd w:id="0"/>
-      <w:proofErr w:type="spellEnd"/>
-    </w:p>
-    <w:p>
-      <w:pPr>
-        <w:rPr>
-          <w:lang w:val="en-US"/>
-        </w:rPr>
-      </w:pPr>
-    </w:p>
-    <w:p>
-      <w:pPr>
-        <w:rPr>
-          <w:lang w:val="en-US"/>
-        </w:rPr>
-      </w:pPr>
-      <w:r>
-        <w:rPr>
-          <w:lang w:val="en-US"/>
-        </w:rPr>
-        <w:t xml:space="preserve">Par </w:t>
-      </w:r>
-      <w:proofErr w:type="spellStart"/>
-      <w:r>
-        <w:rPr>
-          <w:lang w:val="en-US"/>
-        </w:rPr>
-        <w:t>kasjdflagj</w:t>
-      </w:r>
-      <w:proofErr w:type="spellEnd"/>
-    </w:p>
-    <w:p>
-      <w:pPr>
-        <w:rPr>
-          <w:lang w:val="en-US"/>
-        </w:rPr>
-      </w:pPr>
-    </w:p>
-    <w:p>
-      <w:pPr>
-        <w:rPr>
-          <w:lang w:val="en-US"/>
-        </w:rPr>
-      </w:pPr>
-      <w:r>
-        <w:rPr>
-          <w:lang w:val="en-US"/>
-        </w:rPr>
-        <w:t>Par askjla</w:t>
-      </w:r>
     </w:p>
     <w:sectPr>
       <w:pgSz w:w="12240" w:h="15840"/>

</xml_diff>